<commit_message>
Deploy preview for PR 120 🛫
</commit_message>
<xml_diff>
--- a/pr-preview/pr-120/UCD-SeRG-Lab-Manual-tracked-changes.docx
+++ b/pr-preview/pr-120/UCD-SeRG-Lab-Manual-tracked-changes.docx
@@ -22357,6 +22357,67 @@
         <w:t xml:space="preserve">: Keep code clean, readable, and well-organized</w:t>
       </w:r>
     </w:p>
+    <w:p>
+      <w:pPr>
+        <w:pStyle w:val="Compact"/>
+        <w:numPr>
+          <w:ilvl w:val="0"/>
+          <w:numId w:val="1065"/>
+        </w:numPr>
+      </w:pPr>
+      <w:r>
+        <w:rPr>
+          <w:b/>
+          <w:bCs/>
+        </w:rPr>
+        <w:t xml:space="preserve">Avoid redundant logical comparisons</w:t>
+      </w:r>
+      <w:r>
+        <w:t xml:space="preserve">: Use logical variables directly in conditional statements (e.g.,</w:t>
+      </w:r>
+      <w:r>
+        <w:t xml:space="preserve"> </w:t>
+      </w:r>
+      <w:r>
+        <w:rPr>
+          <w:rStyle w:val="VerbatimChar"/>
+        </w:rPr>
+        <w:t xml:space="preserve">if (x)</w:t>
+      </w:r>
+      <w:r>
+        <w:t xml:space="preserve"> </w:t>
+      </w:r>
+      <w:r>
+        <w:t xml:space="preserve">instead of</w:t>
+      </w:r>
+      <w:r>
+        <w:t xml:space="preserve"> </w:t>
+      </w:r>
+      <w:r>
+        <w:rPr>
+          <w:rStyle w:val="VerbatimChar"/>
+        </w:rPr>
+        <w:t xml:space="preserve">if (x == TRUE)</w:t>
+      </w:r>
+      <w:r>
+        <w:t xml:space="preserve"> </w:t>
+      </w:r>
+      <w:r>
+        <w:t xml:space="preserve">or</w:t>
+      </w:r>
+      <w:r>
+        <w:t xml:space="preserve"> </w:t>
+      </w:r>
+      <w:r>
+        <w:rPr>
+          <w:rStyle w:val="VerbatimChar"/>
+        </w:rPr>
+        <w:t xml:space="preserve">if (x == 1)</w:t>
+      </w:r>
+      <w:r>
+        <w:t xml:space="preserve">)</w:t>
+      </w:r>
+    </w:p>
     <w:bookmarkEnd w:id="207"/>
     <w:bookmarkStart w:id="208" w:name="sec-function-docs"/>
     <w:p>
@@ -26450,6 +26511,45 @@
           <w:rStyle w:val="CommentTok"/>
         </w:rPr>
         <w:t xml:space="preserve"># instead of gsub()</w:t>
+      </w:r>
+      <w:r>
+        <w:br/>
+      </w:r>
+      <w:r>
+        <w:br/>
+      </w:r>
+      <w:r>
+        <w:rPr>
+          <w:rStyle w:val="CommentTok"/>
+        </w:rPr>
+        <w:t xml:space="preserve"># Date/time operations</w:t>
+      </w:r>
+      <w:r>
+        <w:br/>
+      </w:r>
+      <w:r>
+        <w:rPr>
+          <w:rStyle w:val="NormalTok"/>
+        </w:rPr>
+        <w:t xml:space="preserve">lubridate</w:t>
+      </w:r>
+      <w:r>
+        <w:rPr>
+          <w:rStyle w:val="SpecialCharTok"/>
+        </w:rPr>
+        <w:t xml:space="preserve">::</w:t>
+      </w:r>
+      <w:r>
+        <w:rPr>
+          <w:rStyle w:val="NormalTok"/>
+        </w:rPr>
+        <w:t xml:space="preserve">NA_Date_        </w:t>
+      </w:r>
+      <w:r>
+        <w:rPr>
+          <w:rStyle w:val="CommentTok"/>
+        </w:rPr>
+        <w:t xml:space="preserve"># instead of as.Date(NA)</w:t>
       </w:r>
       <w:r>
         <w:br/>
@@ -40773,12 +40873,12 @@
           <w:numId w:val="1101"/>
         </w:numPr>
       </w:pPr>
-      <w:ins w:id="1980" w:author="PR Preview" w:date="2024-01-01T00:00:00Z">
+      <w:ins w:id="1981" w:author="PR Preview" w:date="2024-01-01T00:00:00Z">
         <w:r>
           <w:t xml:space="preserve">For hands-on Git practice, see the</w:t>
         </w:r>
       </w:ins>
-      <w:ins w:id="1980" w:author="PR Preview" w:date="2024-01-01T00:00:00Z">
+      <w:ins w:id="1981" w:author="PR Preview" w:date="2024-01-01T00:00:00Z">
         <w:r>
           <w:t xml:space="preserve"> </w:t>
         </w:r>
@@ -40791,12 +40891,12 @@
           <w:t xml:space="preserve">UC Davis DataLab Git Sandbox</w:t>
         </w:r>
       </w:hyperlink>
-      <w:ins w:id="1980" w:author="PR Preview" w:date="2024-01-01T00:00:00Z">
+      <w:ins w:id="1981" w:author="PR Preview" w:date="2024-01-01T00:00:00Z">
         <w:r>
           <w:t xml:space="preserve"> </w:t>
         </w:r>
       </w:ins>
-      <w:ins w:id="1980" w:author="PR Preview" w:date="2024-01-01T00:00:00Z">
+      <w:ins w:id="1981" w:author="PR Preview" w:date="2024-01-01T00:00:00Z">
         <w:r>
           <w:t xml:space="preserve">- a collaborative repository for learning Git workflows.</w:t>
         </w:r>
@@ -48600,12 +48700,12 @@
       <w:pPr>
         <w:pStyle w:val="BodyText"/>
       </w:pPr>
-      <w:ins w:id="2174" w:author="PR Preview" w:date="2024-01-01T00:00:00Z">
+      <w:ins w:id="2175" w:author="PR Preview" w:date="2024-01-01T00:00:00Z">
         <w:r>
           <w:t xml:space="preserve">For learning about working with geospatial data, see the</w:t>
         </w:r>
       </w:ins>
-      <w:ins w:id="2174" w:author="PR Preview" w:date="2024-01-01T00:00:00Z">
+      <w:ins w:id="2175" w:author="PR Preview" w:date="2024-01-01T00:00:00Z">
         <w:r>
           <w:t xml:space="preserve"> </w:t>
         </w:r>
@@ -48618,7 +48718,7 @@
           <w:t xml:space="preserve">UC Davis DataLab GIS workshops</w:t>
         </w:r>
       </w:hyperlink>
-      <w:ins w:id="2174" w:author="PR Preview" w:date="2024-01-01T00:00:00Z">
+      <w:ins w:id="2175" w:author="PR Preview" w:date="2024-01-01T00:00:00Z">
         <w:r>
           <w:t xml:space="preserve">, including resources on QGIS and spatial SQL.</w:t>
         </w:r>
@@ -49003,12 +49103,12 @@
       <w:pPr>
         <w:pStyle w:val="BodyText"/>
       </w:pPr>
-      <w:ins w:id="2195" w:author="PR Preview" w:date="2024-01-01T00:00:00Z">
+      <w:ins w:id="2196" w:author="PR Preview" w:date="2024-01-01T00:00:00Z">
         <w:r>
           <w:t xml:space="preserve">For additional guidance on data documentation best practices, see the</w:t>
         </w:r>
       </w:ins>
-      <w:ins w:id="2195" w:author="PR Preview" w:date="2024-01-01T00:00:00Z">
+      <w:ins w:id="2196" w:author="PR Preview" w:date="2024-01-01T00:00:00Z">
         <w:r>
           <w:t xml:space="preserve"> </w:t>
         </w:r>
@@ -49021,7 +49121,7 @@
           <w:t xml:space="preserve">UC Davis DataLab workshop on data documentation</w:t>
         </w:r>
       </w:hyperlink>
-      <w:ins w:id="2195" w:author="PR Preview" w:date="2024-01-01T00:00:00Z">
+      <w:ins w:id="2196" w:author="PR Preview" w:date="2024-01-01T00:00:00Z">
         <w:r>
           <w:t xml:space="preserve">.</w:t>
         </w:r>
@@ -61588,7 +61688,7 @@
       <w:pPr>
         <w:pStyle w:val="Heading3"/>
       </w:pPr>
-      <w:ins w:id="1679" w:author="PR Preview" w:date="2024-01-01T00:00:00Z">
+      <w:ins w:id="1680" w:author="PR Preview" w:date="2024-01-01T00:00:00Z">
         <w:r>
           <w:t xml:space="preserve">19.1.2 UC Davis DataLab Workshops and Tutorials</w:t>
         </w:r>
@@ -61598,12 +61698,12 @@
       <w:pPr>
         <w:pStyle w:val="FirstParagraph"/>
       </w:pPr>
-      <w:ins w:id="1680" w:author="PR Preview" w:date="2024-01-01T00:00:00Z">
+      <w:ins w:id="1681" w:author="PR Preview" w:date="2024-01-01T00:00:00Z">
         <w:r>
           <w:t xml:space="preserve">The</w:t>
         </w:r>
       </w:ins>
-      <w:ins w:id="1680" w:author="PR Preview" w:date="2024-01-01T00:00:00Z">
+      <w:ins w:id="1681" w:author="PR Preview" w:date="2024-01-01T00:00:00Z">
         <w:r>
           <w:t xml:space="preserve"> </w:t>
         </w:r>
@@ -61616,33 +61716,6 @@
           <w:t xml:space="preserve">UC Davis DataLab</w:t>
         </w:r>
       </w:hyperlink>
-      <w:ins w:id="1680" w:author="PR Preview" w:date="2024-01-01T00:00:00Z">
-        <w:r>
-          <w:t xml:space="preserve"> </w:t>
-        </w:r>
-      </w:ins>
-      <w:ins w:id="1680" w:author="PR Preview" w:date="2024-01-01T00:00:00Z">
-        <w:r>
-          <w:t xml:space="preserve">provides extensive workshops and learning materials for data science:</w:t>
-        </w:r>
-      </w:ins>
-    </w:p>
-    <w:p>
-      <w:pPr>
-        <w:pStyle w:val="Compact"/>
-        <w:numPr>
-          <w:ilvl w:val="0"/>
-          <w:numId w:val="1168"/>
-        </w:numPr>
-      </w:pPr>
-      <w:hyperlink r:id="rId502">
-        <w:r>
-          <w:rPr>
-            <w:rStyle w:val="Hyperlink"/>
-          </w:rPr>
-          <w:t xml:space="preserve">Workshop Index</w:t>
-        </w:r>
-      </w:hyperlink>
       <w:ins w:id="1681" w:author="PR Preview" w:date="2024-01-01T00:00:00Z">
         <w:r>
           <w:t xml:space="preserve"> </w:t>
@@ -61650,7 +61723,7 @@
       </w:ins>
       <w:ins w:id="1681" w:author="PR Preview" w:date="2024-01-01T00:00:00Z">
         <w:r>
-          <w:t xml:space="preserve">- comprehensive catalog of all DataLab workshops</w:t>
+          <w:t xml:space="preserve">provides extensive workshops and learning materials for data science:</w:t>
         </w:r>
       </w:ins>
     </w:p>
@@ -61662,12 +61735,12 @@
           <w:numId w:val="1168"/>
         </w:numPr>
       </w:pPr>
-      <w:hyperlink r:id="rId503">
+      <w:hyperlink r:id="rId502">
         <w:r>
           <w:rPr>
             <w:rStyle w:val="Hyperlink"/>
           </w:rPr>
-          <w:t xml:space="preserve">R Basics Workshop</w:t>
+          <w:t xml:space="preserve">Workshop Index</w:t>
         </w:r>
       </w:hyperlink>
       <w:ins w:id="1682" w:author="PR Preview" w:date="2024-01-01T00:00:00Z">
@@ -61677,7 +61750,7 @@
       </w:ins>
       <w:ins w:id="1682" w:author="PR Preview" w:date="2024-01-01T00:00:00Z">
         <w:r>
-          <w:t xml:space="preserve">- foundational R programming for beginners</w:t>
+          <w:t xml:space="preserve">- comprehensive catalog of all DataLab workshops</w:t>
         </w:r>
       </w:ins>
     </w:p>
@@ -61689,12 +61762,12 @@
           <w:numId w:val="1168"/>
         </w:numPr>
       </w:pPr>
-      <w:hyperlink r:id="rId504">
+      <w:hyperlink r:id="rId503">
         <w:r>
           <w:rPr>
             <w:rStyle w:val="Hyperlink"/>
           </w:rPr>
-          <w:t xml:space="preserve">Research Toolkits</w:t>
+          <w:t xml:space="preserve">R Basics Workshop</w:t>
         </w:r>
       </w:hyperlink>
       <w:ins w:id="1683" w:author="PR Preview" w:date="2024-01-01T00:00:00Z">
@@ -61704,7 +61777,7 @@
       </w:ins>
       <w:ins w:id="1683" w:author="PR Preview" w:date="2024-01-01T00:00:00Z">
         <w:r>
-          <w:t xml:space="preserve">- in-depth guides for research tools and methods</w:t>
+          <w:t xml:space="preserve">- foundational R programming for beginners</w:t>
         </w:r>
       </w:ins>
     </w:p>
@@ -61716,12 +61789,12 @@
           <w:numId w:val="1168"/>
         </w:numPr>
       </w:pPr>
-      <w:hyperlink r:id="rId505">
+      <w:hyperlink r:id="rId504">
         <w:r>
           <w:rPr>
             <w:rStyle w:val="Hyperlink"/>
           </w:rPr>
-          <w:t xml:space="preserve">Install Guides</w:t>
+          <w:t xml:space="preserve">Research Toolkits</w:t>
         </w:r>
       </w:hyperlink>
       <w:ins w:id="1684" w:author="PR Preview" w:date="2024-01-01T00:00:00Z">
@@ -61731,6 +61804,33 @@
       </w:ins>
       <w:ins w:id="1684" w:author="PR Preview" w:date="2024-01-01T00:00:00Z">
         <w:r>
+          <w:t xml:space="preserve">- in-depth guides for research tools and methods</w:t>
+        </w:r>
+      </w:ins>
+    </w:p>
+    <w:p>
+      <w:pPr>
+        <w:pStyle w:val="Compact"/>
+        <w:numPr>
+          <w:ilvl w:val="0"/>
+          <w:numId w:val="1168"/>
+        </w:numPr>
+      </w:pPr>
+      <w:hyperlink r:id="rId505">
+        <w:r>
+          <w:rPr>
+            <w:rStyle w:val="Hyperlink"/>
+          </w:rPr>
+          <w:t xml:space="preserve">Install Guides</w:t>
+        </w:r>
+      </w:hyperlink>
+      <w:ins w:id="1685" w:author="PR Preview" w:date="2024-01-01T00:00:00Z">
+        <w:r>
+          <w:t xml:space="preserve"> </w:t>
+        </w:r>
+      </w:ins>
+      <w:ins w:id="1685" w:author="PR Preview" w:date="2024-01-01T00:00:00Z">
+        <w:r>
           <w:t xml:space="preserve">- setup instructions for data science software</w:t>
         </w:r>
       </w:ins>
@@ -61741,7 +61841,7 @@
       <w:pPr>
         <w:pStyle w:val="Heading3"/>
       </w:pPr>
-      <w:ins w:id="1685" w:author="PR Preview" w:date="2024-01-01T00:00:00Z">
+      <w:ins w:id="1686" w:author="PR Preview" w:date="2024-01-01T00:00:00Z">
         <w:r>
           <w:t xml:space="preserve">19.1.3 Cheat Sheets</w:t>
         </w:r>
@@ -61821,7 +61921,7 @@
       <w:pPr>
         <w:pStyle w:val="Heading3"/>
       </w:pPr>
-      <w:ins w:id="1690" w:author="PR Preview" w:date="2024-01-01T00:00:00Z">
+      <w:ins w:id="1691" w:author="PR Preview" w:date="2024-01-01T00:00:00Z">
         <w:r>
           <w:t xml:space="preserve">19.1.4 Style and Best Practices</w:t>
         </w:r>
@@ -61850,7 +61950,7 @@
       <w:pPr>
         <w:pStyle w:val="Heading3"/>
       </w:pPr>
-      <w:ins w:id="1692" w:author="PR Preview" w:date="2024-01-01T00:00:00Z">
+      <w:ins w:id="1693" w:author="PR Preview" w:date="2024-01-01T00:00:00Z">
         <w:r>
           <w:t xml:space="preserve">19.1.5 Tidy Evaluation Resources</w:t>
         </w:r>
@@ -62039,12 +62139,12 @@
           <w:t xml:space="preserve">UC Davis DataLab Git Sandbox</w:t>
         </w:r>
       </w:hyperlink>
-      <w:ins w:id="1701" w:author="PR Preview" w:date="2024-01-01T00:00:00Z">
+      <w:ins w:id="1702" w:author="PR Preview" w:date="2024-01-01T00:00:00Z">
         <w:r>
           <w:t xml:space="preserve"> </w:t>
         </w:r>
       </w:ins>
-      <w:ins w:id="1701" w:author="PR Preview" w:date="2024-01-01T00:00:00Z">
+      <w:ins w:id="1702" w:author="PR Preview" w:date="2024-01-01T00:00:00Z">
         <w:r>
           <w:t xml:space="preserve">- hands-on Git practice repository</w:t>
         </w:r>
@@ -62056,7 +62156,7 @@
       <w:pPr>
         <w:pStyle w:val="Heading2"/>
       </w:pPr>
-      <w:ins w:id="1702" w:author="PR Preview" w:date="2024-01-01T00:00:00Z">
+      <w:ins w:id="1703" w:author="PR Preview" w:date="2024-01-01T00:00:00Z">
         <w:r>
           <w:t xml:space="preserve">19.3 Resources for Python</w:t>
         </w:r>
@@ -62076,33 +62176,6 @@
             <w:rStyle w:val="Hyperlink"/>
           </w:rPr>
           <w:t xml:space="preserve">UC Davis DataLab Python Basics Workshop</w:t>
-        </w:r>
-      </w:hyperlink>
-      <w:ins w:id="1703" w:author="PR Preview" w:date="2024-01-01T00:00:00Z">
-        <w:r>
-          <w:t xml:space="preserve"> </w:t>
-        </w:r>
-      </w:ins>
-      <w:ins w:id="1703" w:author="PR Preview" w:date="2024-01-01T00:00:00Z">
-        <w:r>
-          <w:t xml:space="preserve">- foundational Python programming</w:t>
-        </w:r>
-      </w:ins>
-    </w:p>
-    <w:p>
-      <w:pPr>
-        <w:pStyle w:val="Compact"/>
-        <w:numPr>
-          <w:ilvl w:val="0"/>
-          <w:numId w:val="1173"/>
-        </w:numPr>
-      </w:pPr>
-      <w:hyperlink r:id="rId519">
-        <w:r>
-          <w:rPr>
-            <w:rStyle w:val="Hyperlink"/>
-          </w:rPr>
-          <w:t xml:space="preserve">Natural Language Processing with Python</w:t>
         </w:r>
       </w:hyperlink>
       <w:ins w:id="1704" w:author="PR Preview" w:date="2024-01-01T00:00:00Z">
@@ -62112,6 +62185,33 @@
       </w:ins>
       <w:ins w:id="1704" w:author="PR Preview" w:date="2024-01-01T00:00:00Z">
         <w:r>
+          <w:t xml:space="preserve">- foundational Python programming</w:t>
+        </w:r>
+      </w:ins>
+    </w:p>
+    <w:p>
+      <w:pPr>
+        <w:pStyle w:val="Compact"/>
+        <w:numPr>
+          <w:ilvl w:val="0"/>
+          <w:numId w:val="1173"/>
+        </w:numPr>
+      </w:pPr>
+      <w:hyperlink r:id="rId519">
+        <w:r>
+          <w:rPr>
+            <w:rStyle w:val="Hyperlink"/>
+          </w:rPr>
+          <w:t xml:space="preserve">Natural Language Processing with Python</w:t>
+        </w:r>
+      </w:hyperlink>
+      <w:ins w:id="1705" w:author="PR Preview" w:date="2024-01-01T00:00:00Z">
+        <w:r>
+          <w:t xml:space="preserve"> </w:t>
+        </w:r>
+      </w:ins>
+      <w:ins w:id="1705" w:author="PR Preview" w:date="2024-01-01T00:00:00Z">
+        <w:r>
           <w:t xml:space="preserve">- text analysis and NLP techniques</w:t>
         </w:r>
       </w:ins>
@@ -62122,7 +62222,7 @@
       <w:pPr>
         <w:pStyle w:val="Heading2"/>
       </w:pPr>
-      <w:ins w:id="1705" w:author="PR Preview" w:date="2024-01-01T00:00:00Z">
+      <w:ins w:id="1706" w:author="PR Preview" w:date="2024-01-01T00:00:00Z">
         <w:r>
           <w:t xml:space="preserve">19.4 Resources for Julia</w:t>
         </w:r>
@@ -62144,12 +62244,12 @@
           <w:t xml:space="preserve">UC Davis Julia Users Group Julia Basics Workshop</w:t>
         </w:r>
       </w:hyperlink>
-      <w:ins w:id="1706" w:author="PR Preview" w:date="2024-01-01T00:00:00Z">
+      <w:ins w:id="1707" w:author="PR Preview" w:date="2024-01-01T00:00:00Z">
         <w:r>
           <w:t xml:space="preserve"> </w:t>
         </w:r>
       </w:ins>
-      <w:ins w:id="1706" w:author="PR Preview" w:date="2024-01-01T00:00:00Z">
+      <w:ins w:id="1707" w:author="PR Preview" w:date="2024-01-01T00:00:00Z">
         <w:r>
           <w:t xml:space="preserve">- foundational Julia programming</w:t>
         </w:r>
@@ -62161,7 +62261,7 @@
       <w:pPr>
         <w:pStyle w:val="Heading2"/>
       </w:pPr>
-      <w:ins w:id="1707" w:author="PR Preview" w:date="2024-01-01T00:00:00Z">
+      <w:ins w:id="1708" w:author="PR Preview" w:date="2024-01-01T00:00:00Z">
         <w:r>
           <w:t xml:space="preserve">19.5 Scientific figures</w:t>
         </w:r>
@@ -62191,7 +62291,7 @@
       <w:pPr>
         <w:pStyle w:val="Heading2"/>
       </w:pPr>
-      <w:ins w:id="1709" w:author="PR Preview" w:date="2024-01-01T00:00:00Z">
+      <w:ins w:id="1710" w:author="PR Preview" w:date="2024-01-01T00:00:00Z">
         <w:r>
           <w:t xml:space="preserve">19.6 Writing</w:t>
         </w:r>
@@ -62291,7 +62391,7 @@
       <w:pPr>
         <w:pStyle w:val="Heading2"/>
       </w:pPr>
-      <w:ins w:id="1715" w:author="PR Preview" w:date="2024-01-01T00:00:00Z">
+      <w:ins w:id="1716" w:author="PR Preview" w:date="2024-01-01T00:00:00Z">
         <w:r>
           <w:t xml:space="preserve">19.7 Presentations</w:t>
         </w:r>
@@ -62372,7 +62472,7 @@
       <w:pPr>
         <w:pStyle w:val="Heading2"/>
       </w:pPr>
-      <w:ins w:id="1720" w:author="PR Preview" w:date="2024-01-01T00:00:00Z">
+      <w:ins w:id="1721" w:author="PR Preview" w:date="2024-01-01T00:00:00Z">
         <w:r>
           <w:t xml:space="preserve">19.8 Professional advice</w:t>
         </w:r>
@@ -62401,7 +62501,7 @@
       <w:pPr>
         <w:pStyle w:val="Heading2"/>
       </w:pPr>
-      <w:ins w:id="1722" w:author="PR Preview" w:date="2024-01-01T00:00:00Z">
+      <w:ins w:id="1723" w:author="PR Preview" w:date="2024-01-01T00:00:00Z">
         <w:r>
           <w:t xml:space="preserve">19.9 Funding</w:t>
         </w:r>
@@ -62447,7 +62547,7 @@
       <w:pPr>
         <w:pStyle w:val="Heading2"/>
       </w:pPr>
-      <w:ins w:id="1725" w:author="PR Preview" w:date="2024-01-01T00:00:00Z">
+      <w:ins w:id="1726" w:author="PR Preview" w:date="2024-01-01T00:00:00Z">
         <w:r>
           <w:t xml:space="preserve">19.10 Ethics and global health research</w:t>
         </w:r>
@@ -63248,12 +63348,12 @@
       <w:pPr>
         <w:pStyle w:val="FirstParagraph"/>
       </w:pPr>
-      <w:ins w:id="2787" w:author="PR Preview" w:date="2024-01-01T00:00:00Z">
+      <w:ins w:id="2788" w:author="PR Preview" w:date="2024-01-01T00:00:00Z">
         <w:r>
           <w:t xml:space="preserve">The</w:t>
         </w:r>
       </w:ins>
-      <w:ins w:id="2787" w:author="PR Preview" w:date="2024-01-01T00:00:00Z">
+      <w:ins w:id="2788" w:author="PR Preview" w:date="2024-01-01T00:00:00Z">
         <w:r>
           <w:t xml:space="preserve"> </w:t>
         </w:r>
@@ -63266,17 +63366,17 @@
           <w:t xml:space="preserve">UC Davis DataLab</w:t>
         </w:r>
       </w:hyperlink>
-      <w:ins w:id="2787" w:author="PR Preview" w:date="2024-01-01T00:00:00Z">
+      <w:ins w:id="2788" w:author="PR Preview" w:date="2024-01-01T00:00:00Z">
         <w:r>
           <w:t xml:space="preserve"> </w:t>
         </w:r>
       </w:ins>
-      <w:ins w:id="2787" w:author="PR Preview" w:date="2024-01-01T00:00:00Z">
+      <w:ins w:id="2788" w:author="PR Preview" w:date="2024-01-01T00:00:00Z">
         <w:r>
           <w:t xml:space="preserve">offers various workshops and learning materials that can support your teaching and professional development. Their</w:t>
         </w:r>
       </w:ins>
-      <w:ins w:id="2787" w:author="PR Preview" w:date="2024-01-01T00:00:00Z">
+      <w:ins w:id="2788" w:author="PR Preview" w:date="2024-01-01T00:00:00Z">
         <w:r>
           <w:t xml:space="preserve"> </w:t>
         </w:r>
@@ -63289,12 +63389,12 @@
           <w:t xml:space="preserve">workshop index</w:t>
         </w:r>
       </w:hyperlink>
-      <w:ins w:id="2787" w:author="PR Preview" w:date="2024-01-01T00:00:00Z">
+      <w:ins w:id="2788" w:author="PR Preview" w:date="2024-01-01T00:00:00Z">
         <w:r>
           <w:t xml:space="preserve"> </w:t>
         </w:r>
       </w:ins>
-      <w:ins w:id="2787" w:author="PR Preview" w:date="2024-01-01T00:00:00Z">
+      <w:ins w:id="2788" w:author="PR Preview" w:date="2024-01-01T00:00:00Z">
         <w:r>
           <w:t xml:space="preserve">provides a comprehensive catalog of available resources.</w:t>
         </w:r>
@@ -65665,41 +65765,13 @@
           <w:numId w:val="1211"/>
         </w:numPr>
       </w:pPr>
-      <w:ins w:id="1890" w:author="PR Preview" w:date="2024-01-01T00:00:00Z">
+      <w:ins w:id="1891" w:author="PR Preview" w:date="2024-01-01T00:00:00Z">
         <w:r>
           <w:rPr>
             <w:b/>
             <w:bCs/>
           </w:rPr>
           <w:t xml:space="preserve">Branch:</w:t>
-        </w:r>
-      </w:ins>
-      <w:ins w:id="1890" w:author="PR Preview" w:date="2024-01-01T00:00:00Z">
-        <w:r>
-          <w:t xml:space="preserve"> </w:t>
-        </w:r>
-      </w:ins>
-      <w:ins w:id="1890" w:author="PR Preview" w:date="2024-01-01T00:00:00Z">
-        <w:r>
-          <w:t xml:space="preserve">HEAD</w:t>
-        </w:r>
-      </w:ins>
-    </w:p>
-    <w:p>
-      <w:pPr>
-        <w:pStyle w:val="Compact"/>
-        <w:numPr>
-          <w:ilvl w:val="0"/>
-          <w:numId w:val="1211"/>
-        </w:numPr>
-      </w:pPr>
-      <w:ins w:id="1891" w:author="PR Preview" w:date="2024-01-01T00:00:00Z">
-        <w:r>
-          <w:rPr>
-            <w:b/>
-            <w:bCs/>
-          </w:rPr>
-          <w:t xml:space="preserve">Commit:</w:t>
         </w:r>
       </w:ins>
       <w:ins w:id="1891" w:author="PR Preview" w:date="2024-01-01T00:00:00Z">
@@ -65709,7 +65781,7 @@
       </w:ins>
       <w:ins w:id="1891" w:author="PR Preview" w:date="2024-01-01T00:00:00Z">
         <w:r>
-          <w:t xml:space="preserve">2e76675</w:t>
+          <w:t xml:space="preserve">HEAD</w:t>
         </w:r>
       </w:ins>
     </w:p>
@@ -65727,7 +65799,7 @@
             <w:b/>
             <w:bCs/>
           </w:rPr>
-          <w:t xml:space="preserve">Full commit hash:</w:t>
+          <w:t xml:space="preserve">Commit:</w:t>
         </w:r>
       </w:ins>
       <w:ins w:id="1892" w:author="PR Preview" w:date="2024-01-01T00:00:00Z">
@@ -65737,7 +65809,7 @@
       </w:ins>
       <w:ins w:id="1892" w:author="PR Preview" w:date="2024-01-01T00:00:00Z">
         <w:r>
-          <w:t xml:space="preserve">2e766753d9d0d07361dce82b0b3c8ce4dcf6e3bf</w:t>
+          <w:t xml:space="preserve">317258b</w:t>
         </w:r>
       </w:ins>
     </w:p>
@@ -65755,7 +65827,7 @@
             <w:b/>
             <w:bCs/>
           </w:rPr>
-          <w:t xml:space="preserve">Commit date:</w:t>
+          <w:t xml:space="preserve">Full commit hash:</w:t>
         </w:r>
       </w:ins>
       <w:ins w:id="1893" w:author="PR Preview" w:date="2024-01-01T00:00:00Z">
@@ -65765,7 +65837,35 @@
       </w:ins>
       <w:ins w:id="1893" w:author="PR Preview" w:date="2024-01-01T00:00:00Z">
         <w:r>
-          <w:t xml:space="preserve">2026-01-15 19:14:29 +0000</w:t>
+          <w:t xml:space="preserve">317258b9caca435f200e4cf50a984586eb3d0545</w:t>
+        </w:r>
+      </w:ins>
+    </w:p>
+    <w:p>
+      <w:pPr>
+        <w:pStyle w:val="Compact"/>
+        <w:numPr>
+          <w:ilvl w:val="0"/>
+          <w:numId w:val="1211"/>
+        </w:numPr>
+      </w:pPr>
+      <w:ins w:id="1894" w:author="PR Preview" w:date="2024-01-01T00:00:00Z">
+        <w:r>
+          <w:rPr>
+            <w:b/>
+            <w:bCs/>
+          </w:rPr>
+          <w:t xml:space="preserve">Commit date:</w:t>
+        </w:r>
+      </w:ins>
+      <w:ins w:id="1894" w:author="PR Preview" w:date="2024-01-01T00:00:00Z">
+        <w:r>
+          <w:t xml:space="preserve"> </w:t>
+        </w:r>
+      </w:ins>
+      <w:ins w:id="1894" w:author="PR Preview" w:date="2024-01-01T00:00:00Z">
+        <w:r>
+          <w:t xml:space="preserve">2026-01-15 20:45:07 +0000</w:t>
         </w:r>
       </w:ins>
     </w:p>

</xml_diff>